<commit_message>
Updated Installation manual with instructions for pulling SymCheck code
</commit_message>
<xml_diff>
--- a/ProjectDocs/Sprint 4/SymCheck Installation Manual.docx
+++ b/ProjectDocs/Sprint 4/SymCheck Installation Manual.docx
@@ -1009,7 +1009,7 @@
           <w:sz w:val="28"/>
           <w:szCs w:val="28"/>
         </w:rPr>
-        <w:t>9</w:t>
+        <w:t>10</w:t>
       </w:r>
       <w:r>
         <w:rPr>
@@ -3921,7 +3921,716 @@
         <w:rPr>
           <w:rFonts w:asciiTheme="minorBidi" w:hAnsiTheme="minorBidi" w:cstheme="minorBidi"/>
         </w:rPr>
-        <w:t xml:space="preserve"> With your virtual environment activated, navigate to</w:t>
+        <w:t xml:space="preserve"> </w:t>
+      </w:r>
+    </w:p>
+    <w:p>
+      <w:pPr>
+        <w:rPr>
+          <w:rFonts w:asciiTheme="minorBidi" w:hAnsiTheme="minorBidi" w:cstheme="minorBidi"/>
+        </w:rPr>
+      </w:pPr>
+    </w:p>
+    <w:p>
+      <w:pPr>
+        <w:rPr>
+          <w:rFonts w:asciiTheme="minorBidi" w:hAnsiTheme="minorBidi" w:cstheme="minorBidi"/>
+          <w:b/>
+          <w:bCs/>
+        </w:rPr>
+      </w:pPr>
+      <w:r>
+        <w:rPr>
+          <w:rFonts w:asciiTheme="minorBidi" w:hAnsiTheme="minorBidi" w:cstheme="minorBidi"/>
+          <w:b/>
+          <w:bCs/>
+        </w:rPr>
+        <w:t xml:space="preserve">Step 7: Download </w:t>
+      </w:r>
+      <w:proofErr w:type="spellStart"/>
+      <w:r>
+        <w:rPr>
+          <w:rFonts w:asciiTheme="minorBidi" w:hAnsiTheme="minorBidi" w:cstheme="minorBidi"/>
+          <w:b/>
+          <w:bCs/>
+        </w:rPr>
+        <w:t>SymCheck</w:t>
+      </w:r>
+      <w:proofErr w:type="spellEnd"/>
+      <w:r>
+        <w:rPr>
+          <w:rFonts w:asciiTheme="minorBidi" w:hAnsiTheme="minorBidi" w:cstheme="minorBidi"/>
+          <w:b/>
+          <w:bCs/>
+        </w:rPr>
+        <w:t xml:space="preserve"> Files from GitHub</w:t>
+      </w:r>
+    </w:p>
+    <w:p>
+      <w:pPr>
+        <w:rPr>
+          <w:rFonts w:asciiTheme="minorBidi" w:hAnsiTheme="minorBidi" w:cstheme="minorBidi"/>
+          <w:b/>
+          <w:bCs/>
+        </w:rPr>
+      </w:pPr>
+    </w:p>
+    <w:p>
+      <w:pPr>
+        <w:rPr>
+          <w:rFonts w:asciiTheme="minorBidi" w:hAnsiTheme="minorBidi" w:cstheme="minorBidi"/>
+        </w:rPr>
+      </w:pPr>
+      <w:r>
+        <w:rPr>
+          <w:rFonts w:asciiTheme="minorBidi" w:hAnsiTheme="minorBidi" w:cstheme="minorBidi"/>
+        </w:rPr>
+        <w:t xml:space="preserve">In order to run the </w:t>
+      </w:r>
+      <w:proofErr w:type="spellStart"/>
+      <w:r>
+        <w:rPr>
+          <w:rFonts w:asciiTheme="minorBidi" w:hAnsiTheme="minorBidi" w:cstheme="minorBidi"/>
+        </w:rPr>
+        <w:t>SymCheck</w:t>
+      </w:r>
+      <w:proofErr w:type="spellEnd"/>
+      <w:r>
+        <w:rPr>
+          <w:rFonts w:asciiTheme="minorBidi" w:hAnsiTheme="minorBidi" w:cstheme="minorBidi"/>
+        </w:rPr>
+        <w:t xml:space="preserve"> application, you will need to have a copy of the application’s files on your local machine. This can be done by navigating to </w:t>
+      </w:r>
+      <w:proofErr w:type="spellStart"/>
+      <w:r>
+        <w:rPr>
+          <w:rFonts w:asciiTheme="minorBidi" w:hAnsiTheme="minorBidi" w:cstheme="minorBidi"/>
+        </w:rPr>
+        <w:t>HiddenAgility’s</w:t>
+      </w:r>
+      <w:proofErr w:type="spellEnd"/>
+      <w:r>
+        <w:rPr>
+          <w:rFonts w:asciiTheme="minorBidi" w:hAnsiTheme="minorBidi" w:cstheme="minorBidi"/>
+        </w:rPr>
+        <w:t xml:space="preserve"> GitHub repository </w:t>
+      </w:r>
+      <w:r>
+        <w:rPr>
+          <w:rFonts w:asciiTheme="minorBidi" w:hAnsiTheme="minorBidi" w:cstheme="minorBidi"/>
+        </w:rPr>
+        <w:t xml:space="preserve">for </w:t>
+      </w:r>
+      <w:proofErr w:type="spellStart"/>
+      <w:r>
+        <w:rPr>
+          <w:rFonts w:asciiTheme="minorBidi" w:hAnsiTheme="minorBidi" w:cstheme="minorBidi"/>
+        </w:rPr>
+        <w:t>SymCheck</w:t>
+      </w:r>
+      <w:proofErr w:type="spellEnd"/>
+      <w:r>
+        <w:rPr>
+          <w:rFonts w:asciiTheme="minorBidi" w:hAnsiTheme="minorBidi" w:cstheme="minorBidi"/>
+        </w:rPr>
+        <w:t xml:space="preserve"> at: </w:t>
+      </w:r>
+      <w:hyperlink r:id="rId16" w:history="1">
+        <w:r>
+          <w:rPr>
+            <w:rStyle w:val="Hyperlink"/>
+            <w:rFonts w:asciiTheme="minorBidi" w:hAnsiTheme="minorBidi" w:cstheme="minorBidi"/>
+          </w:rPr>
+          <w:t>https://github.com/jazzymaya/HiddenAgility</w:t>
+        </w:r>
+      </w:hyperlink>
+      <w:r>
+        <w:rPr>
+          <w:rFonts w:asciiTheme="minorBidi" w:hAnsiTheme="minorBidi" w:cstheme="minorBidi"/>
+        </w:rPr>
+        <w:t xml:space="preserve"> and clicking the green download button above the list of files</w:t>
+      </w:r>
+      <w:r>
+        <w:rPr>
+          <w:rFonts w:asciiTheme="minorBidi" w:hAnsiTheme="minorBidi" w:cstheme="minorBidi"/>
+        </w:rPr>
+        <w:t>, and clicking “Download ZIP”</w:t>
+      </w:r>
+      <w:r>
+        <w:rPr>
+          <w:rFonts w:asciiTheme="minorBidi" w:hAnsiTheme="minorBidi" w:cstheme="minorBidi"/>
+        </w:rPr>
+        <w:t xml:space="preserve"> as shown below:</w:t>
+      </w:r>
+    </w:p>
+    <w:p>
+      <w:pPr>
+        <w:rPr>
+          <w:rFonts w:asciiTheme="minorBidi" w:hAnsiTheme="minorBidi" w:cstheme="minorBidi"/>
+        </w:rPr>
+      </w:pPr>
+    </w:p>
+    <w:p>
+      <w:pPr>
+        <w:rPr>
+          <w:rFonts w:asciiTheme="minorBidi" w:hAnsiTheme="minorBidi" w:cstheme="minorBidi"/>
+        </w:rPr>
+      </w:pPr>
+      <w:r>
+        <w:rPr>
+          <w:rFonts w:asciiTheme="minorBidi" w:hAnsiTheme="minorBidi" w:cstheme="minorBidi"/>
+          <w:noProof/>
+        </w:rPr>
+        <mc:AlternateContent>
+          <mc:Choice Requires="wps">
+            <w:drawing>
+              <wp:anchor distT="0" distB="0" distL="114300" distR="114300" simplePos="0" relativeHeight="251661312" behindDoc="0" locked="0" layoutInCell="1" allowOverlap="1" wp14:anchorId="7E775DA5" wp14:editId="1094CA41">
+                <wp:simplePos x="0" y="0"/>
+                <wp:positionH relativeFrom="column">
+                  <wp:posOffset>2755900</wp:posOffset>
+                </wp:positionH>
+                <wp:positionV relativeFrom="paragraph">
+                  <wp:posOffset>2584364</wp:posOffset>
+                </wp:positionV>
+                <wp:extent cx="662003" cy="182608"/>
+                <wp:effectExtent l="12700" t="12700" r="24130" b="20955"/>
+                <wp:wrapNone/>
+                <wp:docPr id="9" name="Oval 9"/>
+                <wp:cNvGraphicFramePr/>
+                <a:graphic xmlns:a="http://schemas.openxmlformats.org/drawingml/2006/main">
+                  <a:graphicData uri="http://schemas.microsoft.com/office/word/2010/wordprocessingShape">
+                    <wps:wsp>
+                      <wps:cNvSpPr/>
+                      <wps:spPr>
+                        <a:xfrm>
+                          <a:off x="0" y="0"/>
+                          <a:ext cx="662003" cy="182608"/>
+                        </a:xfrm>
+                        <a:prstGeom prst="ellipse">
+                          <a:avLst/>
+                        </a:prstGeom>
+                        <a:noFill/>
+                        <a:ln w="38100">
+                          <a:solidFill>
+                            <a:srgbClr val="FF0000"/>
+                          </a:solidFill>
+                        </a:ln>
+                      </wps:spPr>
+                      <wps:style>
+                        <a:lnRef idx="2">
+                          <a:schemeClr val="accent1">
+                            <a:shade val="50000"/>
+                          </a:schemeClr>
+                        </a:lnRef>
+                        <a:fillRef idx="1">
+                          <a:schemeClr val="accent1"/>
+                        </a:fillRef>
+                        <a:effectRef idx="0">
+                          <a:schemeClr val="accent1"/>
+                        </a:effectRef>
+                        <a:fontRef idx="minor">
+                          <a:schemeClr val="lt1"/>
+                        </a:fontRef>
+                      </wps:style>
+                      <wps:bodyPr rot="0" spcFirstLastPara="0" vertOverflow="overflow" horzOverflow="overflow" vert="horz" wrap="square" lIns="91440" tIns="45720" rIns="91440" bIns="45720" numCol="1" spcCol="0" rtlCol="0" fromWordArt="0" anchor="ctr" anchorCtr="0" forceAA="0" compatLnSpc="1">
+                        <a:prstTxWarp prst="textNoShape">
+                          <a:avLst/>
+                        </a:prstTxWarp>
+                        <a:noAutofit/>
+                      </wps:bodyPr>
+                    </wps:wsp>
+                  </a:graphicData>
+                </a:graphic>
+                <wp14:sizeRelH relativeFrom="margin">
+                  <wp14:pctWidth>0</wp14:pctWidth>
+                </wp14:sizeRelH>
+                <wp14:sizeRelV relativeFrom="margin">
+                  <wp14:pctHeight>0</wp14:pctHeight>
+                </wp14:sizeRelV>
+              </wp:anchor>
+            </w:drawing>
+          </mc:Choice>
+          <mc:Fallback>
+            <w:pict>
+              <v:oval w14:anchorId="3C25F5E4" id="Oval 9" o:spid="_x0000_s1026" style="position:absolute;margin-left:217pt;margin-top:203.5pt;width:52.15pt;height:14.4pt;z-index:251661312;visibility:visible;mso-wrap-style:square;mso-width-percent:0;mso-height-percent:0;mso-wrap-distance-left:9pt;mso-wrap-distance-top:0;mso-wrap-distance-right:9pt;mso-wrap-distance-bottom:0;mso-position-horizontal:absolute;mso-position-horizontal-relative:text;mso-position-vertical:absolute;mso-position-vertical-relative:text;mso-width-percent:0;mso-height-percent:0;mso-width-relative:margin;mso-height-relative:margin;v-text-anchor:middle" o:gfxdata="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" filled="f" strokecolor="red" strokeweight="3pt">
+                <v:stroke joinstyle="miter"/>
+              </v:oval>
+            </w:pict>
+          </mc:Fallback>
+        </mc:AlternateContent>
+      </w:r>
+      <w:r>
+        <w:rPr>
+          <w:rFonts w:asciiTheme="minorBidi" w:hAnsiTheme="minorBidi" w:cstheme="minorBidi"/>
+          <w:noProof/>
+        </w:rPr>
+        <w:drawing>
+          <wp:inline distT="0" distB="0" distL="0" distR="0" wp14:anchorId="7DF58D5E" wp14:editId="39861D1E">
+            <wp:extent cx="5943600" cy="3714750"/>
+            <wp:effectExtent l="0" t="0" r="0" b="6350"/>
+            <wp:docPr id="5" name="Picture 5" descr="Graphical user interface, website&#10;&#10;Description automatically generated"/>
+            <wp:cNvGraphicFramePr>
+              <a:graphicFrameLocks xmlns:a="http://schemas.openxmlformats.org/drawingml/2006/main" noChangeAspect="1"/>
+            </wp:cNvGraphicFramePr>
+            <a:graphic xmlns:a="http://schemas.openxmlformats.org/drawingml/2006/main">
+              <a:graphicData uri="http://schemas.openxmlformats.org/drawingml/2006/picture">
+                <pic:pic xmlns:pic="http://schemas.openxmlformats.org/drawingml/2006/picture">
+                  <pic:nvPicPr>
+                    <pic:cNvPr id="5" name="Picture 5" descr="Graphical user interface, website&#10;&#10;Description automatically generated"/>
+                    <pic:cNvPicPr/>
+                  </pic:nvPicPr>
+                  <pic:blipFill>
+                    <a:blip r:embed="rId17" cstate="print">
+                      <a:extLst>
+                        <a:ext uri="{28A0092B-C50C-407E-A947-70E740481C1C}">
+                          <a14:useLocalDpi xmlns:a14="http://schemas.microsoft.com/office/drawing/2010/main" val="0"/>
+                        </a:ext>
+                      </a:extLst>
+                    </a:blip>
+                    <a:stretch>
+                      <a:fillRect/>
+                    </a:stretch>
+                  </pic:blipFill>
+                  <pic:spPr>
+                    <a:xfrm>
+                      <a:off x="0" y="0"/>
+                      <a:ext cx="5943600" cy="3714750"/>
+                    </a:xfrm>
+                    <a:prstGeom prst="rect">
+                      <a:avLst/>
+                    </a:prstGeom>
+                  </pic:spPr>
+                </pic:pic>
+              </a:graphicData>
+            </a:graphic>
+          </wp:inline>
+        </w:drawing>
+      </w:r>
+      <w:r>
+        <w:rPr>
+          <w:rFonts w:asciiTheme="minorBidi" w:hAnsiTheme="minorBidi" w:cstheme="minorBidi"/>
+          <w:noProof/>
+        </w:rPr>
+        <mc:AlternateContent>
+          <mc:Choice Requires="wps">
+            <w:drawing>
+              <wp:anchor distT="0" distB="0" distL="114300" distR="114300" simplePos="0" relativeHeight="251659264" behindDoc="0" locked="0" layoutInCell="1" allowOverlap="1" wp14:anchorId="7A5F1EB6" wp14:editId="32D23C08">
+                <wp:simplePos x="0" y="0"/>
+                <wp:positionH relativeFrom="column">
+                  <wp:posOffset>3515557</wp:posOffset>
+                </wp:positionH>
+                <wp:positionV relativeFrom="paragraph">
+                  <wp:posOffset>1666141</wp:posOffset>
+                </wp:positionV>
+                <wp:extent cx="612560" cy="230820"/>
+                <wp:effectExtent l="12700" t="12700" r="22860" b="23495"/>
+                <wp:wrapNone/>
+                <wp:docPr id="3" name="Oval 3"/>
+                <wp:cNvGraphicFramePr/>
+                <a:graphic xmlns:a="http://schemas.openxmlformats.org/drawingml/2006/main">
+                  <a:graphicData uri="http://schemas.microsoft.com/office/word/2010/wordprocessingShape">
+                    <wps:wsp>
+                      <wps:cNvSpPr/>
+                      <wps:spPr>
+                        <a:xfrm>
+                          <a:off x="0" y="0"/>
+                          <a:ext cx="612560" cy="230820"/>
+                        </a:xfrm>
+                        <a:prstGeom prst="ellipse">
+                          <a:avLst/>
+                        </a:prstGeom>
+                        <a:noFill/>
+                        <a:ln w="38100">
+                          <a:solidFill>
+                            <a:srgbClr val="FF0000"/>
+                          </a:solidFill>
+                        </a:ln>
+                      </wps:spPr>
+                      <wps:style>
+                        <a:lnRef idx="2">
+                          <a:schemeClr val="accent1">
+                            <a:shade val="50000"/>
+                          </a:schemeClr>
+                        </a:lnRef>
+                        <a:fillRef idx="1">
+                          <a:schemeClr val="accent1"/>
+                        </a:fillRef>
+                        <a:effectRef idx="0">
+                          <a:schemeClr val="accent1"/>
+                        </a:effectRef>
+                        <a:fontRef idx="minor">
+                          <a:schemeClr val="lt1"/>
+                        </a:fontRef>
+                      </wps:style>
+                      <wps:bodyPr rot="0" spcFirstLastPara="0" vertOverflow="overflow" horzOverflow="overflow" vert="horz" wrap="square" lIns="91440" tIns="45720" rIns="91440" bIns="45720" numCol="1" spcCol="0" rtlCol="0" fromWordArt="0" anchor="ctr" anchorCtr="0" forceAA="0" compatLnSpc="1">
+                        <a:prstTxWarp prst="textNoShape">
+                          <a:avLst/>
+                        </a:prstTxWarp>
+                        <a:noAutofit/>
+                      </wps:bodyPr>
+                    </wps:wsp>
+                  </a:graphicData>
+                </a:graphic>
+              </wp:anchor>
+            </w:drawing>
+          </mc:Choice>
+          <mc:Fallback>
+            <w:pict>
+              <v:oval w14:anchorId="3B611BBD" id="Oval 3" o:spid="_x0000_s1026" style="position:absolute;margin-left:276.8pt;margin-top:131.2pt;width:48.25pt;height:18.15pt;z-index:251659264;visibility:visible;mso-wrap-style:square;mso-wrap-distance-left:9pt;mso-wrap-distance-top:0;mso-wrap-distance-right:9pt;mso-wrap-distance-bottom:0;mso-position-horizontal:absolute;mso-position-horizontal-relative:text;mso-position-vertical:absolute;mso-position-vertical-relative:text;v-text-anchor:middle" o:gfxdata="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" filled="f" strokecolor="red" strokeweight="3pt">
+                <v:stroke joinstyle="miter"/>
+              </v:oval>
+            </w:pict>
+          </mc:Fallback>
+        </mc:AlternateContent>
+      </w:r>
+    </w:p>
+    <w:p>
+      <w:pPr>
+        <w:rPr>
+          <w:rFonts w:asciiTheme="minorBidi" w:hAnsiTheme="minorBidi" w:cstheme="minorBidi"/>
+        </w:rPr>
+      </w:pPr>
+    </w:p>
+    <w:p>
+      <w:pPr>
+        <w:rPr>
+          <w:rFonts w:asciiTheme="minorBidi" w:hAnsiTheme="minorBidi" w:cstheme="minorBidi"/>
+        </w:rPr>
+      </w:pPr>
+      <w:r>
+        <w:rPr>
+          <w:rFonts w:asciiTheme="minorBidi" w:hAnsiTheme="minorBidi" w:cstheme="minorBidi"/>
+        </w:rPr>
+        <w:t>You can then unzip the downloaded folder</w:t>
+      </w:r>
+      <w:r>
+        <w:rPr>
+          <w:rFonts w:asciiTheme="minorBidi" w:hAnsiTheme="minorBidi" w:cstheme="minorBidi"/>
+        </w:rPr>
+        <w:t>,</w:t>
+      </w:r>
+      <w:r>
+        <w:rPr>
+          <w:rFonts w:asciiTheme="minorBidi" w:hAnsiTheme="minorBidi" w:cstheme="minorBidi"/>
+        </w:rPr>
+        <w:t xml:space="preserve"> and voila! You now have the </w:t>
+      </w:r>
+      <w:proofErr w:type="spellStart"/>
+      <w:r>
+        <w:rPr>
+          <w:rFonts w:asciiTheme="minorBidi" w:hAnsiTheme="minorBidi" w:cstheme="minorBidi"/>
+        </w:rPr>
+        <w:t>SymCheck</w:t>
+      </w:r>
+      <w:proofErr w:type="spellEnd"/>
+      <w:r>
+        <w:rPr>
+          <w:rFonts w:asciiTheme="minorBidi" w:hAnsiTheme="minorBidi" w:cstheme="minorBidi"/>
+        </w:rPr>
+        <w:t xml:space="preserve"> files available on your computer.</w:t>
+      </w:r>
+    </w:p>
+    <w:p>
+      <w:pPr>
+        <w:rPr>
+          <w:rFonts w:asciiTheme="minorBidi" w:hAnsiTheme="minorBidi" w:cstheme="minorBidi"/>
+        </w:rPr>
+      </w:pPr>
+    </w:p>
+    <w:p>
+      <w:pPr>
+        <w:rPr>
+          <w:rFonts w:asciiTheme="minorBidi" w:hAnsiTheme="minorBidi" w:cstheme="minorBidi"/>
+        </w:rPr>
+      </w:pPr>
+      <w:r>
+        <w:rPr>
+          <w:rFonts w:asciiTheme="minorBidi" w:hAnsiTheme="minorBidi" w:cstheme="minorBidi"/>
+        </w:rPr>
+        <w:t xml:space="preserve">Alternatively, you can pull a copy of the </w:t>
+      </w:r>
+      <w:proofErr w:type="spellStart"/>
+      <w:r>
+        <w:rPr>
+          <w:rFonts w:asciiTheme="minorBidi" w:hAnsiTheme="minorBidi" w:cstheme="minorBidi"/>
+        </w:rPr>
+        <w:t>SymCheck</w:t>
+      </w:r>
+      <w:proofErr w:type="spellEnd"/>
+      <w:r>
+        <w:rPr>
+          <w:rFonts w:asciiTheme="minorBidi" w:hAnsiTheme="minorBidi" w:cstheme="minorBidi"/>
+        </w:rPr>
+        <w:t xml:space="preserve"> code files from GitHub directly through your terminal using the following command:</w:t>
+      </w:r>
+    </w:p>
+    <w:p>
+      <w:pPr>
+        <w:rPr>
+          <w:rFonts w:asciiTheme="minorBidi" w:hAnsiTheme="minorBidi" w:cstheme="minorBidi"/>
+        </w:rPr>
+      </w:pPr>
+    </w:p>
+    <w:p>
+      <w:pPr>
+        <w:rPr>
+          <w:rFonts w:ascii="Courier New" w:hAnsi="Courier New" w:cs="Courier New"/>
+        </w:rPr>
+      </w:pPr>
+      <w:r>
+        <w:rPr>
+          <w:rFonts w:ascii="Courier New" w:hAnsi="Courier New" w:cs="Courier New"/>
+          <w:highlight w:val="lightGray"/>
+        </w:rPr>
+        <w:t xml:space="preserve">$ git clone </w:t>
+      </w:r>
+      <w:hyperlink r:id="rId18" w:history="1">
+        <w:r>
+          <w:rPr>
+            <w:rStyle w:val="Hyperlink"/>
+            <w:rFonts w:ascii="Courier New" w:hAnsi="Courier New" w:cs="Courier New"/>
+            <w:highlight w:val="lightGray"/>
+          </w:rPr>
+          <w:t>https://github.com/jazzymaya/HiddenAgility</w:t>
+        </w:r>
+      </w:hyperlink>
+    </w:p>
+    <w:p>
+      <w:pPr>
+        <w:rPr>
+          <w:rFonts w:ascii="Courier New" w:hAnsi="Courier New" w:cs="Courier New"/>
+        </w:rPr>
+      </w:pPr>
+    </w:p>
+    <w:p>
+      <w:pPr>
+        <w:rPr>
+          <w:rFonts w:asciiTheme="minorBidi" w:hAnsiTheme="minorBidi" w:cstheme="minorBidi"/>
+        </w:rPr>
+      </w:pPr>
+      <w:r>
+        <w:rPr>
+          <w:rFonts w:asciiTheme="minorBidi" w:hAnsiTheme="minorBidi" w:cstheme="minorBidi"/>
+        </w:rPr>
+        <w:t xml:space="preserve">This will save the </w:t>
+      </w:r>
+      <w:proofErr w:type="spellStart"/>
+      <w:r>
+        <w:rPr>
+          <w:rFonts w:asciiTheme="minorBidi" w:hAnsiTheme="minorBidi" w:cstheme="minorBidi"/>
+        </w:rPr>
+        <w:t>SymCheck</w:t>
+      </w:r>
+      <w:proofErr w:type="spellEnd"/>
+      <w:r>
+        <w:rPr>
+          <w:rFonts w:asciiTheme="minorBidi" w:hAnsiTheme="minorBidi" w:cstheme="minorBidi"/>
+        </w:rPr>
+        <w:t xml:space="preserve"> files to </w:t>
+      </w:r>
+      <w:r>
+        <w:rPr>
+          <w:rFonts w:asciiTheme="minorBidi" w:hAnsiTheme="minorBidi" w:cstheme="minorBidi"/>
+        </w:rPr>
+        <w:t xml:space="preserve">whatever directory you are in when executing </w:t>
+      </w:r>
+      <w:r>
+        <w:rPr>
+          <w:rFonts w:asciiTheme="minorBidi" w:hAnsiTheme="minorBidi" w:cstheme="minorBidi"/>
+        </w:rPr>
+        <w:t>said</w:t>
+      </w:r>
+      <w:r>
+        <w:rPr>
+          <w:rFonts w:asciiTheme="minorBidi" w:hAnsiTheme="minorBidi" w:cstheme="minorBidi"/>
+        </w:rPr>
+        <w:t xml:space="preserve"> command:</w:t>
+      </w:r>
+    </w:p>
+    <w:p>
+      <w:pPr>
+        <w:rPr>
+          <w:rFonts w:asciiTheme="minorBidi" w:hAnsiTheme="minorBidi" w:cstheme="minorBidi"/>
+        </w:rPr>
+      </w:pPr>
+      <w:r>
+        <w:rPr>
+          <w:rFonts w:asciiTheme="minorBidi" w:hAnsiTheme="minorBidi" w:cstheme="minorBidi"/>
+          <w:noProof/>
+        </w:rPr>
+        <w:drawing>
+          <wp:inline distT="0" distB="0" distL="0" distR="0" wp14:anchorId="6C27F573" wp14:editId="75F618C2">
+            <wp:extent cx="5943600" cy="1366520"/>
+            <wp:effectExtent l="0" t="0" r="0" b="5080"/>
+            <wp:docPr id="14" name="Picture 14" descr="Graphical user interface, text&#10;&#10;Description automatically generated"/>
+            <wp:cNvGraphicFramePr>
+              <a:graphicFrameLocks xmlns:a="http://schemas.openxmlformats.org/drawingml/2006/main" noChangeAspect="1"/>
+            </wp:cNvGraphicFramePr>
+            <a:graphic xmlns:a="http://schemas.openxmlformats.org/drawingml/2006/main">
+              <a:graphicData uri="http://schemas.openxmlformats.org/drawingml/2006/picture">
+                <pic:pic xmlns:pic="http://schemas.openxmlformats.org/drawingml/2006/picture">
+                  <pic:nvPicPr>
+                    <pic:cNvPr id="14" name="Picture 14" descr="Graphical user interface, text&#10;&#10;Description automatically generated"/>
+                    <pic:cNvPicPr/>
+                  </pic:nvPicPr>
+                  <pic:blipFill>
+                    <a:blip r:embed="rId19" cstate="print">
+                      <a:extLst>
+                        <a:ext uri="{28A0092B-C50C-407E-A947-70E740481C1C}">
+                          <a14:useLocalDpi xmlns:a14="http://schemas.microsoft.com/office/drawing/2010/main" val="0"/>
+                        </a:ext>
+                      </a:extLst>
+                    </a:blip>
+                    <a:stretch>
+                      <a:fillRect/>
+                    </a:stretch>
+                  </pic:blipFill>
+                  <pic:spPr>
+                    <a:xfrm>
+                      <a:off x="0" y="0"/>
+                      <a:ext cx="5943600" cy="1366520"/>
+                    </a:xfrm>
+                    <a:prstGeom prst="rect">
+                      <a:avLst/>
+                    </a:prstGeom>
+                  </pic:spPr>
+                </pic:pic>
+              </a:graphicData>
+            </a:graphic>
+          </wp:inline>
+        </w:drawing>
+      </w:r>
+    </w:p>
+    <w:p>
+      <w:pPr>
+        <w:rPr>
+          <w:rFonts w:asciiTheme="minorBidi" w:hAnsiTheme="minorBidi" w:cstheme="minorBidi"/>
+        </w:rPr>
+      </w:pPr>
+    </w:p>
+    <w:p>
+      <w:pPr>
+        <w:rPr>
+          <w:rFonts w:asciiTheme="minorBidi" w:hAnsiTheme="minorBidi" w:cstheme="minorBidi"/>
+        </w:rPr>
+      </w:pPr>
+      <w:r>
+        <w:rPr>
+          <w:rFonts w:asciiTheme="minorBidi" w:hAnsiTheme="minorBidi" w:cstheme="minorBidi"/>
+        </w:rPr>
+        <w:t xml:space="preserve">Now with the </w:t>
+      </w:r>
+      <w:proofErr w:type="spellStart"/>
+      <w:r>
+        <w:rPr>
+          <w:rFonts w:asciiTheme="minorBidi" w:hAnsiTheme="minorBidi" w:cstheme="minorBidi"/>
+        </w:rPr>
+        <w:t>SymCheck</w:t>
+      </w:r>
+      <w:proofErr w:type="spellEnd"/>
+      <w:r>
+        <w:rPr>
+          <w:rFonts w:asciiTheme="minorBidi" w:hAnsiTheme="minorBidi" w:cstheme="minorBidi"/>
+        </w:rPr>
+        <w:t xml:space="preserve"> files available on your local machine, we are ready to go forth with running </w:t>
+      </w:r>
+      <w:r>
+        <w:rPr>
+          <w:rFonts w:asciiTheme="minorBidi" w:hAnsiTheme="minorBidi" w:cstheme="minorBidi"/>
+        </w:rPr>
+        <w:t>the application</w:t>
+      </w:r>
+      <w:r>
+        <w:rPr>
+          <w:rFonts w:asciiTheme="minorBidi" w:hAnsiTheme="minorBidi" w:cstheme="minorBidi"/>
+        </w:rPr>
+        <w:t>!</w:t>
+      </w:r>
+    </w:p>
+    <w:p>
+      <w:pPr>
+        <w:rPr>
+          <w:rFonts w:asciiTheme="minorBidi" w:hAnsiTheme="minorBidi" w:cstheme="minorBidi"/>
+        </w:rPr>
+      </w:pPr>
+    </w:p>
+    <w:p>
+      <w:pPr>
+        <w:rPr>
+          <w:rFonts w:asciiTheme="minorBidi" w:hAnsiTheme="minorBidi" w:cstheme="minorBidi"/>
+          <w:b/>
+          <w:bCs/>
+        </w:rPr>
+      </w:pPr>
+      <w:r>
+        <w:rPr>
+          <w:rFonts w:asciiTheme="minorBidi" w:hAnsiTheme="minorBidi" w:cstheme="minorBidi"/>
+          <w:b/>
+          <w:bCs/>
+        </w:rPr>
+        <w:t xml:space="preserve">Step </w:t>
+      </w:r>
+      <w:r>
+        <w:rPr>
+          <w:rFonts w:asciiTheme="minorBidi" w:hAnsiTheme="minorBidi" w:cstheme="minorBidi"/>
+          <w:b/>
+          <w:bCs/>
+        </w:rPr>
+        <w:t>8</w:t>
+      </w:r>
+      <w:r>
+        <w:rPr>
+          <w:rFonts w:asciiTheme="minorBidi" w:hAnsiTheme="minorBidi" w:cstheme="minorBidi"/>
+          <w:b/>
+          <w:bCs/>
+        </w:rPr>
+        <w:t xml:space="preserve">: </w:t>
+      </w:r>
+      <w:r>
+        <w:rPr>
+          <w:rFonts w:asciiTheme="minorBidi" w:hAnsiTheme="minorBidi" w:cstheme="minorBidi"/>
+          <w:b/>
+          <w:bCs/>
+        </w:rPr>
+        <w:t xml:space="preserve">Running </w:t>
+      </w:r>
+      <w:proofErr w:type="spellStart"/>
+      <w:r>
+        <w:rPr>
+          <w:rFonts w:asciiTheme="minorBidi" w:hAnsiTheme="minorBidi" w:cstheme="minorBidi"/>
+          <w:b/>
+          <w:bCs/>
+        </w:rPr>
+        <w:t>SymCheck</w:t>
+      </w:r>
+      <w:proofErr w:type="spellEnd"/>
+      <w:r>
+        <w:rPr>
+          <w:rFonts w:asciiTheme="minorBidi" w:hAnsiTheme="minorBidi" w:cstheme="minorBidi"/>
+          <w:b/>
+          <w:bCs/>
+        </w:rPr>
+        <w:t xml:space="preserve"> via Localhost</w:t>
+      </w:r>
+    </w:p>
+    <w:p>
+      <w:pPr>
+        <w:rPr>
+          <w:rFonts w:asciiTheme="minorBidi" w:hAnsiTheme="minorBidi" w:cstheme="minorBidi"/>
+        </w:rPr>
+      </w:pPr>
+    </w:p>
+    <w:p>
+      <w:pPr>
+        <w:rPr>
+          <w:rFonts w:asciiTheme="minorBidi" w:hAnsiTheme="minorBidi" w:cstheme="minorBidi"/>
+        </w:rPr>
+      </w:pPr>
+      <w:r>
+        <w:rPr>
+          <w:rFonts w:asciiTheme="minorBidi" w:hAnsiTheme="minorBidi" w:cstheme="minorBidi"/>
+        </w:rPr>
+        <w:t>With your virtual environment activated, navigate to</w:t>
       </w:r>
       <w:r>
         <w:rPr>
@@ -4074,7 +4783,7 @@
                     <pic:cNvPicPr/>
                   </pic:nvPicPr>
                   <pic:blipFill>
-                    <a:blip r:embed="rId16">
+                    <a:blip r:embed="rId20">
                       <a:extLst>
                         <a:ext uri="{28A0092B-C50C-407E-A947-70E740481C1C}">
                           <a14:useLocalDpi xmlns:a14="http://schemas.microsoft.com/office/drawing/2010/main" val="0"/>
@@ -4120,7 +4829,7 @@
         </w:rPr>
         <w:t xml:space="preserve">Then navigate to </w:t>
       </w:r>
-      <w:hyperlink r:id="rId17" w:history="1">
+      <w:hyperlink r:id="rId21" w:history="1">
         <w:r>
           <w:rPr>
             <w:rStyle w:val="Hyperlink"/>
@@ -4141,7 +4850,7 @@
         </w:rPr>
         <w:t xml:space="preserve">or </w:t>
       </w:r>
-      <w:hyperlink r:id="rId18" w:history="1">
+      <w:hyperlink r:id="rId22" w:history="1">
         <w:r>
           <w:rPr>
             <w:rStyle w:val="Hyperlink"/>
@@ -4225,7 +4934,7 @@
                     <pic:cNvPicPr/>
                   </pic:nvPicPr>
                   <pic:blipFill>
-                    <a:blip r:embed="rId19" cstate="print">
+                    <a:blip r:embed="rId23" cstate="print">
                       <a:extLst>
                         <a:ext uri="{28A0092B-C50C-407E-A947-70E740481C1C}">
                           <a14:useLocalDpi xmlns:a14="http://schemas.microsoft.com/office/drawing/2010/main" val="0"/>
@@ -4658,7 +5367,7 @@
         </w:rPr>
         <w:t xml:space="preserve">To install Python on your Windows machine, navigate to </w:t>
       </w:r>
-      <w:hyperlink r:id="rId20" w:history="1">
+      <w:hyperlink r:id="rId24" w:history="1">
         <w:r>
           <w:rPr>
             <w:rStyle w:val="Hyperlink"/>
@@ -4825,7 +5534,7 @@
                     <pic:cNvPicPr/>
                   </pic:nvPicPr>
                   <pic:blipFill>
-                    <a:blip r:embed="rId21" cstate="print">
+                    <a:blip r:embed="rId25" cstate="print">
                       <a:extLst>
                         <a:ext uri="{28A0092B-C50C-407E-A947-70E740481C1C}">
                           <a14:useLocalDpi xmlns:a14="http://schemas.microsoft.com/office/drawing/2010/main" val="0"/>
@@ -5973,21 +6682,9 @@
         <w:rPr>
           <w:rFonts w:asciiTheme="minorBidi" w:hAnsiTheme="minorBidi" w:cstheme="minorBidi"/>
         </w:rPr>
-        <w:t xml:space="preserve">Once the server is running in your command line, </w:t>
-      </w:r>
-      <w:r>
-        <w:rPr>
-          <w:rFonts w:asciiTheme="minorBidi" w:hAnsiTheme="minorBidi" w:cstheme="minorBidi"/>
-        </w:rPr>
-        <w:t>o</w:t>
-      </w:r>
-      <w:r>
-        <w:rPr>
-          <w:rFonts w:asciiTheme="minorBidi" w:hAnsiTheme="minorBidi" w:cstheme="minorBidi"/>
-        </w:rPr>
-        <w:t xml:space="preserve">pen your web browser of choice, and go to </w:t>
-      </w:r>
-      <w:hyperlink r:id="rId22" w:history="1">
+        <w:t xml:space="preserve">Once the server is running in your command line, open your web browser of choice, and go to </w:t>
+      </w:r>
+      <w:hyperlink r:id="rId26" w:history="1">
         <w:r>
           <w:rPr>
             <w:rStyle w:val="Hyperlink"/>
@@ -6002,7 +6699,7 @@
         </w:rPr>
         <w:t xml:space="preserve"> or </w:t>
       </w:r>
-      <w:hyperlink r:id="rId23" w:history="1">
+      <w:hyperlink r:id="rId27" w:history="1">
         <w:r>
           <w:rPr>
             <w:rStyle w:val="Hyperlink"/>
@@ -6061,7 +6758,7 @@
                     <pic:cNvPicPr/>
                   </pic:nvPicPr>
                   <pic:blipFill>
-                    <a:blip r:embed="rId24">
+                    <a:blip r:embed="rId28">
                       <a:extLst>
                         <a:ext uri="{28A0092B-C50C-407E-A947-70E740481C1C}">
                           <a14:useLocalDpi xmlns:a14="http://schemas.microsoft.com/office/drawing/2010/main" val="0"/>
@@ -6110,7 +6807,7 @@
         </w:rPr>
         <w:t xml:space="preserve">For more information on the installation of Django on a Windows machine, feel free to check out: </w:t>
       </w:r>
-      <w:hyperlink r:id="rId25" w:history="1">
+      <w:hyperlink r:id="rId29" w:history="1">
         <w:r>
           <w:rPr>
             <w:rStyle w:val="Hyperlink"/>
@@ -6415,7 +7112,7 @@
         </w:rPr>
         <w:t xml:space="preserve">, feel free to check out TensorFlow’s own installation page at: </w:t>
       </w:r>
-      <w:hyperlink r:id="rId26" w:history="1">
+      <w:hyperlink r:id="rId30" w:history="1">
         <w:r>
           <w:rPr>
             <w:rStyle w:val="Hyperlink"/>
@@ -6606,30 +7303,38 @@
         <w:rPr>
           <w:rFonts w:asciiTheme="minorBidi" w:hAnsiTheme="minorBidi" w:cstheme="minorBidi"/>
         </w:rPr>
-        <w:t xml:space="preserve"> application via localhost! With your virtual environment activated, navigate to and enter </w:t>
-      </w:r>
-      <w:r>
-        <w:rPr>
-          <w:rFonts w:asciiTheme="minorBidi" w:hAnsiTheme="minorBidi" w:cstheme="minorBidi"/>
-        </w:rPr>
-        <w:t>the</w:t>
-      </w:r>
-      <w:r>
-        <w:rPr>
-          <w:rFonts w:asciiTheme="minorBidi" w:hAnsiTheme="minorBidi" w:cstheme="minorBidi"/>
-        </w:rPr>
-        <w:t xml:space="preserve"> folder with all</w:t>
-      </w:r>
-      <w:r>
-        <w:rPr>
-          <w:rFonts w:asciiTheme="minorBidi" w:hAnsiTheme="minorBidi" w:cstheme="minorBidi"/>
-        </w:rPr>
-        <w:t xml:space="preserve"> of your </w:t>
-      </w:r>
-      <w:proofErr w:type="spellStart"/>
-      <w:r>
-        <w:rPr>
-          <w:rFonts w:asciiTheme="minorBidi" w:hAnsiTheme="minorBidi" w:cstheme="minorBidi"/>
+        <w:t xml:space="preserve"> application via localhost! </w:t>
+      </w:r>
+    </w:p>
+    <w:p>
+      <w:pPr>
+        <w:rPr>
+          <w:rFonts w:asciiTheme="minorBidi" w:hAnsiTheme="minorBidi" w:cstheme="minorBidi"/>
+        </w:rPr>
+      </w:pPr>
+    </w:p>
+    <w:p>
+      <w:pPr>
+        <w:rPr>
+          <w:rFonts w:asciiTheme="minorBidi" w:hAnsiTheme="minorBidi" w:cstheme="minorBidi"/>
+          <w:b/>
+          <w:bCs/>
+        </w:rPr>
+      </w:pPr>
+      <w:r>
+        <w:rPr>
+          <w:rFonts w:asciiTheme="minorBidi" w:hAnsiTheme="minorBidi" w:cstheme="minorBidi"/>
+          <w:b/>
+          <w:bCs/>
+        </w:rPr>
+        <w:t xml:space="preserve">Step 7: Download </w:t>
+      </w:r>
+      <w:proofErr w:type="spellStart"/>
+      <w:r>
+        <w:rPr>
+          <w:rFonts w:asciiTheme="minorBidi" w:hAnsiTheme="minorBidi" w:cstheme="minorBidi"/>
+          <w:b/>
+          <w:bCs/>
         </w:rPr>
         <w:t>SymCheck</w:t>
       </w:r>
@@ -6637,210 +7342,100 @@
       <w:r>
         <w:rPr>
           <w:rFonts w:asciiTheme="minorBidi" w:hAnsiTheme="minorBidi" w:cstheme="minorBidi"/>
-        </w:rPr>
-        <w:t xml:space="preserve"> files</w:t>
-      </w:r>
-      <w:r>
-        <w:rPr>
-          <w:rFonts w:asciiTheme="minorBidi" w:hAnsiTheme="minorBidi" w:cstheme="minorBidi"/>
-        </w:rPr>
-        <w:t xml:space="preserve"> are saved</w:t>
-      </w:r>
-      <w:r>
-        <w:rPr>
-          <w:rFonts w:asciiTheme="minorBidi" w:hAnsiTheme="minorBidi" w:cstheme="minorBidi"/>
-        </w:rPr>
-        <w:t>, and enter the command:</w:t>
-      </w:r>
-    </w:p>
-    <w:p>
-      <w:pPr>
-        <w:rPr>
-          <w:rFonts w:asciiTheme="minorBidi" w:hAnsiTheme="minorBidi" w:cstheme="minorBidi"/>
-        </w:rPr>
-      </w:pPr>
-    </w:p>
-    <w:p>
-      <w:pPr>
-        <w:rPr>
-          <w:rFonts w:ascii="Courier New" w:hAnsi="Courier New" w:cs="Courier New"/>
-        </w:rPr>
-      </w:pPr>
-      <w:r>
-        <w:rPr>
-          <w:rFonts w:ascii="Courier New" w:hAnsi="Courier New" w:cs="Courier New"/>
-          <w:highlight w:val="lightGray"/>
-        </w:rPr>
-        <w:t>(</w:t>
-      </w:r>
-      <w:proofErr w:type="spellStart"/>
-      <w:r>
-        <w:rPr>
-          <w:rFonts w:ascii="Courier New" w:hAnsi="Courier New" w:cs="Courier New"/>
-          <w:highlight w:val="lightGray"/>
-        </w:rPr>
-        <w:t>pyvenv</w:t>
-      </w:r>
-      <w:proofErr w:type="spellEnd"/>
-      <w:r>
-        <w:rPr>
-          <w:rFonts w:ascii="Courier New" w:hAnsi="Courier New" w:cs="Courier New"/>
-          <w:highlight w:val="lightGray"/>
-        </w:rPr>
-        <w:t xml:space="preserve">) </w:t>
-      </w:r>
-      <w:r>
-        <w:rPr>
-          <w:rFonts w:ascii="Courier New" w:hAnsi="Courier New" w:cs="Courier New"/>
-          <w:highlight w:val="lightGray"/>
-        </w:rPr>
-        <w:t>&gt;</w:t>
-      </w:r>
-      <w:r>
-        <w:rPr>
-          <w:rFonts w:ascii="Courier New" w:hAnsi="Courier New" w:cs="Courier New"/>
-          <w:highlight w:val="lightGray"/>
-        </w:rPr>
-        <w:t xml:space="preserve"> python manage.py </w:t>
-      </w:r>
-      <w:proofErr w:type="spellStart"/>
-      <w:r>
-        <w:rPr>
-          <w:rFonts w:ascii="Courier New" w:hAnsi="Courier New" w:cs="Courier New"/>
-          <w:highlight w:val="lightGray"/>
-        </w:rPr>
-        <w:t>runserver</w:t>
-      </w:r>
-      <w:proofErr w:type="spellEnd"/>
-    </w:p>
-    <w:p>
-      <w:pPr>
-        <w:rPr>
-          <w:rFonts w:ascii="Courier New" w:hAnsi="Courier New" w:cs="Courier New"/>
-        </w:rPr>
-      </w:pPr>
-    </w:p>
-    <w:p>
-      <w:pPr>
-        <w:rPr>
-          <w:rFonts w:asciiTheme="minorBidi" w:hAnsiTheme="minorBidi" w:cstheme="minorBidi"/>
-        </w:rPr>
-      </w:pPr>
-      <w:r>
-        <w:rPr>
-          <w:rFonts w:asciiTheme="minorBidi" w:hAnsiTheme="minorBidi" w:cstheme="minorBidi"/>
-        </w:rPr>
-        <w:t>j</w:t>
-      </w:r>
-      <w:r>
-        <w:rPr>
-          <w:rFonts w:asciiTheme="minorBidi" w:hAnsiTheme="minorBidi" w:cstheme="minorBidi"/>
-        </w:rPr>
-        <w:t>ust as you did for the sample project</w:t>
-      </w:r>
-      <w:r>
-        <w:rPr>
-          <w:rFonts w:asciiTheme="minorBidi" w:hAnsiTheme="minorBidi" w:cstheme="minorBidi"/>
-        </w:rPr>
-        <w:t xml:space="preserve">. </w:t>
-      </w:r>
-      <w:r>
-        <w:rPr>
-          <w:rFonts w:asciiTheme="minorBidi" w:hAnsiTheme="minorBidi" w:cstheme="minorBidi"/>
-        </w:rPr>
-        <w:t>Then navigate t</w:t>
-      </w:r>
-      <w:r>
-        <w:rPr>
-          <w:rFonts w:asciiTheme="minorBidi" w:hAnsiTheme="minorBidi" w:cstheme="minorBidi"/>
-        </w:rPr>
-        <w:t>o</w:t>
-      </w:r>
-      <w:r>
-        <w:rPr>
-          <w:rFonts w:asciiTheme="minorBidi" w:hAnsiTheme="minorBidi" w:cstheme="minorBidi"/>
-        </w:rPr>
-        <w:t xml:space="preserve"> </w:t>
-      </w:r>
-      <w:hyperlink r:id="rId27" w:history="1">
+          <w:b/>
+          <w:bCs/>
+        </w:rPr>
+        <w:t xml:space="preserve"> Files from GitHub</w:t>
+      </w:r>
+    </w:p>
+    <w:p>
+      <w:pPr>
+        <w:rPr>
+          <w:rFonts w:asciiTheme="minorBidi" w:hAnsiTheme="minorBidi" w:cstheme="minorBidi"/>
+          <w:b/>
+          <w:bCs/>
+        </w:rPr>
+      </w:pPr>
+    </w:p>
+    <w:p>
+      <w:pPr>
+        <w:rPr>
+          <w:rFonts w:asciiTheme="minorBidi" w:hAnsiTheme="minorBidi" w:cstheme="minorBidi"/>
+        </w:rPr>
+      </w:pPr>
+      <w:r>
+        <w:rPr>
+          <w:rFonts w:asciiTheme="minorBidi" w:hAnsiTheme="minorBidi" w:cstheme="minorBidi"/>
+        </w:rPr>
+        <w:t xml:space="preserve">In order to run the </w:t>
+      </w:r>
+      <w:proofErr w:type="spellStart"/>
+      <w:r>
+        <w:rPr>
+          <w:rFonts w:asciiTheme="minorBidi" w:hAnsiTheme="minorBidi" w:cstheme="minorBidi"/>
+        </w:rPr>
+        <w:t>SymCheck</w:t>
+      </w:r>
+      <w:proofErr w:type="spellEnd"/>
+      <w:r>
+        <w:rPr>
+          <w:rFonts w:asciiTheme="minorBidi" w:hAnsiTheme="minorBidi" w:cstheme="minorBidi"/>
+        </w:rPr>
+        <w:t xml:space="preserve"> application, you will need to have a copy of the application’s files on your local machine. This can be done by navigating to </w:t>
+      </w:r>
+      <w:proofErr w:type="spellStart"/>
+      <w:r>
+        <w:rPr>
+          <w:rFonts w:asciiTheme="minorBidi" w:hAnsiTheme="minorBidi" w:cstheme="minorBidi"/>
+        </w:rPr>
+        <w:t>HiddenAgility’s</w:t>
+      </w:r>
+      <w:proofErr w:type="spellEnd"/>
+      <w:r>
+        <w:rPr>
+          <w:rFonts w:asciiTheme="minorBidi" w:hAnsiTheme="minorBidi" w:cstheme="minorBidi"/>
+        </w:rPr>
+        <w:t xml:space="preserve"> GitHub repository for </w:t>
+      </w:r>
+      <w:proofErr w:type="spellStart"/>
+      <w:r>
+        <w:rPr>
+          <w:rFonts w:asciiTheme="minorBidi" w:hAnsiTheme="minorBidi" w:cstheme="minorBidi"/>
+        </w:rPr>
+        <w:t>SymCheck</w:t>
+      </w:r>
+      <w:proofErr w:type="spellEnd"/>
+      <w:r>
+        <w:rPr>
+          <w:rFonts w:asciiTheme="minorBidi" w:hAnsiTheme="minorBidi" w:cstheme="minorBidi"/>
+        </w:rPr>
+        <w:t xml:space="preserve"> at: </w:t>
+      </w:r>
+      <w:hyperlink r:id="rId31" w:history="1">
         <w:r>
           <w:rPr>
             <w:rStyle w:val="Hyperlink"/>
             <w:rFonts w:asciiTheme="minorBidi" w:hAnsiTheme="minorBidi" w:cstheme="minorBidi"/>
           </w:rPr>
-          <w:t>http://localhost:8000</w:t>
+          <w:t>https://github.com/jazzymaya/HiddenAgility</w:t>
         </w:r>
       </w:hyperlink>
       <w:r>
         <w:rPr>
           <w:rFonts w:asciiTheme="minorBidi" w:hAnsiTheme="minorBidi" w:cstheme="minorBidi"/>
         </w:rPr>
-        <w:t xml:space="preserve"> or</w:t>
-      </w:r>
-      <w:r>
-        <w:rPr>
-          <w:rFonts w:asciiTheme="minorBidi" w:hAnsiTheme="minorBidi" w:cstheme="minorBidi"/>
-        </w:rPr>
-        <w:t xml:space="preserve"> </w:t>
-      </w:r>
-      <w:hyperlink r:id="rId28" w:history="1">
-        <w:r>
-          <w:rPr>
-            <w:rStyle w:val="Hyperlink"/>
-            <w:rFonts w:asciiTheme="minorBidi" w:hAnsiTheme="minorBidi" w:cstheme="minorBidi"/>
-          </w:rPr>
-          <w:t>http://127.0.0.1:8000</w:t>
-        </w:r>
-      </w:hyperlink>
-      <w:r>
-        <w:rPr>
-          <w:rFonts w:asciiTheme="minorBidi" w:hAnsiTheme="minorBidi" w:cstheme="minorBidi"/>
-        </w:rPr>
-        <w:t xml:space="preserve"> </w:t>
-      </w:r>
-      <w:r>
-        <w:rPr>
-          <w:rFonts w:asciiTheme="minorBidi" w:hAnsiTheme="minorBidi" w:cstheme="minorBidi"/>
-        </w:rPr>
-        <w:t xml:space="preserve">in your browser, and you should see the welcome page of </w:t>
-      </w:r>
-      <w:proofErr w:type="spellStart"/>
-      <w:r>
-        <w:rPr>
-          <w:rFonts w:asciiTheme="minorBidi" w:hAnsiTheme="minorBidi" w:cstheme="minorBidi"/>
-        </w:rPr>
-        <w:t>SymCheck</w:t>
-      </w:r>
-      <w:proofErr w:type="spellEnd"/>
-      <w:r>
-        <w:rPr>
-          <w:rFonts w:asciiTheme="minorBidi" w:hAnsiTheme="minorBidi" w:cstheme="minorBidi"/>
-        </w:rPr>
-        <w:t xml:space="preserve"> as shown </w:t>
-      </w:r>
-      <w:r>
-        <w:rPr>
-          <w:rFonts w:asciiTheme="minorBidi" w:hAnsiTheme="minorBidi" w:cstheme="minorBidi"/>
-        </w:rPr>
-        <w:t>on the next page</w:t>
-      </w:r>
-      <w:r>
-        <w:rPr>
-          <w:rFonts w:asciiTheme="minorBidi" w:hAnsiTheme="minorBidi" w:cstheme="minorBidi"/>
-        </w:rPr>
-        <w:t>:</w:t>
-      </w:r>
-    </w:p>
-    <w:p>
-      <w:pPr>
-        <w:rPr>
-          <w:rFonts w:asciiTheme="minorBidi" w:hAnsiTheme="minorBidi" w:cstheme="minorBidi"/>
-        </w:rPr>
-      </w:pPr>
-    </w:p>
-    <w:p>
-      <w:pPr>
-        <w:jc w:val="center"/>
+        <w:t xml:space="preserve"> and clicking the green download button above the list of files, and clicking “Download ZIP” as shown below:</w:t>
+      </w:r>
+    </w:p>
+    <w:p>
+      <w:pPr>
+        <w:rPr>
+          <w:rFonts w:asciiTheme="minorBidi" w:hAnsiTheme="minorBidi" w:cstheme="minorBidi"/>
+        </w:rPr>
+      </w:pPr>
+    </w:p>
+    <w:p>
+      <w:pPr>
         <w:rPr>
           <w:rFonts w:asciiTheme="minorBidi" w:hAnsiTheme="minorBidi" w:cstheme="minorBidi"/>
         </w:rPr>
@@ -6851,11 +7446,94 @@
           <w:noProof/>
         </w:rPr>
         <w:lastRenderedPageBreak/>
+        <mc:AlternateContent>
+          <mc:Choice Requires="wps">
+            <w:drawing>
+              <wp:anchor distT="0" distB="0" distL="114300" distR="114300" simplePos="0" relativeHeight="251664384" behindDoc="0" locked="0" layoutInCell="1" allowOverlap="1" wp14:anchorId="404CA875" wp14:editId="57E75C41">
+                <wp:simplePos x="0" y="0"/>
+                <wp:positionH relativeFrom="column">
+                  <wp:posOffset>2755900</wp:posOffset>
+                </wp:positionH>
+                <wp:positionV relativeFrom="paragraph">
+                  <wp:posOffset>2584364</wp:posOffset>
+                </wp:positionV>
+                <wp:extent cx="662003" cy="182608"/>
+                <wp:effectExtent l="12700" t="12700" r="24130" b="20955"/>
+                <wp:wrapNone/>
+                <wp:docPr id="15" name="Oval 15"/>
+                <wp:cNvGraphicFramePr/>
+                <a:graphic xmlns:a="http://schemas.openxmlformats.org/drawingml/2006/main">
+                  <a:graphicData uri="http://schemas.microsoft.com/office/word/2010/wordprocessingShape">
+                    <wps:wsp>
+                      <wps:cNvSpPr/>
+                      <wps:spPr>
+                        <a:xfrm>
+                          <a:off x="0" y="0"/>
+                          <a:ext cx="662003" cy="182608"/>
+                        </a:xfrm>
+                        <a:prstGeom prst="ellipse">
+                          <a:avLst/>
+                        </a:prstGeom>
+                        <a:noFill/>
+                        <a:ln w="38100">
+                          <a:solidFill>
+                            <a:srgbClr val="FF0000"/>
+                          </a:solidFill>
+                        </a:ln>
+                      </wps:spPr>
+                      <wps:style>
+                        <a:lnRef idx="2">
+                          <a:schemeClr val="accent1">
+                            <a:shade val="50000"/>
+                          </a:schemeClr>
+                        </a:lnRef>
+                        <a:fillRef idx="1">
+                          <a:schemeClr val="accent1"/>
+                        </a:fillRef>
+                        <a:effectRef idx="0">
+                          <a:schemeClr val="accent1"/>
+                        </a:effectRef>
+                        <a:fontRef idx="minor">
+                          <a:schemeClr val="lt1"/>
+                        </a:fontRef>
+                      </wps:style>
+                      <wps:bodyPr rot="0" spcFirstLastPara="0" vertOverflow="overflow" horzOverflow="overflow" vert="horz" wrap="square" lIns="91440" tIns="45720" rIns="91440" bIns="45720" numCol="1" spcCol="0" rtlCol="0" fromWordArt="0" anchor="ctr" anchorCtr="0" forceAA="0" compatLnSpc="1">
+                        <a:prstTxWarp prst="textNoShape">
+                          <a:avLst/>
+                        </a:prstTxWarp>
+                        <a:noAutofit/>
+                      </wps:bodyPr>
+                    </wps:wsp>
+                  </a:graphicData>
+                </a:graphic>
+                <wp14:sizeRelH relativeFrom="margin">
+                  <wp14:pctWidth>0</wp14:pctWidth>
+                </wp14:sizeRelH>
+                <wp14:sizeRelV relativeFrom="margin">
+                  <wp14:pctHeight>0</wp14:pctHeight>
+                </wp14:sizeRelV>
+              </wp:anchor>
+            </w:drawing>
+          </mc:Choice>
+          <mc:Fallback>
+            <w:pict>
+              <v:oval w14:anchorId="65D6F734" id="Oval 15" o:spid="_x0000_s1026" style="position:absolute;margin-left:217pt;margin-top:203.5pt;width:52.15pt;height:14.4pt;z-index:251664384;visibility:visible;mso-wrap-style:square;mso-width-percent:0;mso-height-percent:0;mso-wrap-distance-left:9pt;mso-wrap-distance-top:0;mso-wrap-distance-right:9pt;mso-wrap-distance-bottom:0;mso-position-horizontal:absolute;mso-position-horizontal-relative:text;mso-position-vertical:absolute;mso-position-vertical-relative:text;mso-width-percent:0;mso-height-percent:0;mso-width-relative:margin;mso-height-relative:margin;v-text-anchor:middle" o:gfxdata="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" filled="f" strokecolor="red" strokeweight="3pt">
+                <v:stroke joinstyle="miter"/>
+              </v:oval>
+            </w:pict>
+          </mc:Fallback>
+        </mc:AlternateContent>
+      </w:r>
+      <w:r>
+        <w:rPr>
+          <w:rFonts w:asciiTheme="minorBidi" w:hAnsiTheme="minorBidi" w:cstheme="minorBidi"/>
+          <w:noProof/>
+        </w:rPr>
         <w:drawing>
-          <wp:inline distT="0" distB="0" distL="0" distR="0" wp14:anchorId="019044A3" wp14:editId="4D5E7455">
+          <wp:inline distT="0" distB="0" distL="0" distR="0" wp14:anchorId="61CB1BF4" wp14:editId="47FC4086">
             <wp:extent cx="5943600" cy="3714750"/>
             <wp:effectExtent l="0" t="0" r="0" b="6350"/>
-            <wp:docPr id="12" name="Picture 12" descr="Graphical user interface, text, application, chat or text message&#10;&#10;Description automatically generated"/>
+            <wp:docPr id="20" name="Picture 20" descr="Graphical user interface, website&#10;&#10;Description automatically generated"/>
             <wp:cNvGraphicFramePr>
               <a:graphicFrameLocks xmlns:a="http://schemas.openxmlformats.org/drawingml/2006/main" noChangeAspect="1"/>
             </wp:cNvGraphicFramePr>
@@ -6863,11 +7541,11 @@
               <a:graphicData uri="http://schemas.openxmlformats.org/drawingml/2006/picture">
                 <pic:pic xmlns:pic="http://schemas.openxmlformats.org/drawingml/2006/picture">
                   <pic:nvPicPr>
-                    <pic:cNvPr id="12" name="Picture 12" descr="Graphical user interface, text, application, chat or text message&#10;&#10;Description automatically generated"/>
+                    <pic:cNvPr id="5" name="Picture 5" descr="Graphical user interface, website&#10;&#10;Description automatically generated"/>
                     <pic:cNvPicPr/>
                   </pic:nvPicPr>
                   <pic:blipFill>
-                    <a:blip r:embed="rId29" cstate="print">
+                    <a:blip r:embed="rId17" cstate="print">
                       <a:extLst>
                         <a:ext uri="{28A0092B-C50C-407E-A947-70E740481C1C}">
                           <a14:useLocalDpi xmlns:a14="http://schemas.microsoft.com/office/drawing/2010/main" val="0"/>
@@ -6893,6 +7571,676 @@
           </wp:inline>
         </w:drawing>
       </w:r>
+      <w:r>
+        <w:rPr>
+          <w:rFonts w:asciiTheme="minorBidi" w:hAnsiTheme="minorBidi" w:cstheme="minorBidi"/>
+          <w:noProof/>
+        </w:rPr>
+        <mc:AlternateContent>
+          <mc:Choice Requires="wps">
+            <w:drawing>
+              <wp:anchor distT="0" distB="0" distL="114300" distR="114300" simplePos="0" relativeHeight="251663360" behindDoc="0" locked="0" layoutInCell="1" allowOverlap="1" wp14:anchorId="33442933" wp14:editId="58ED5F2B">
+                <wp:simplePos x="0" y="0"/>
+                <wp:positionH relativeFrom="column">
+                  <wp:posOffset>3515557</wp:posOffset>
+                </wp:positionH>
+                <wp:positionV relativeFrom="paragraph">
+                  <wp:posOffset>1666141</wp:posOffset>
+                </wp:positionV>
+                <wp:extent cx="612560" cy="230820"/>
+                <wp:effectExtent l="12700" t="12700" r="22860" b="23495"/>
+                <wp:wrapNone/>
+                <wp:docPr id="19" name="Oval 19"/>
+                <wp:cNvGraphicFramePr/>
+                <a:graphic xmlns:a="http://schemas.openxmlformats.org/drawingml/2006/main">
+                  <a:graphicData uri="http://schemas.microsoft.com/office/word/2010/wordprocessingShape">
+                    <wps:wsp>
+                      <wps:cNvSpPr/>
+                      <wps:spPr>
+                        <a:xfrm>
+                          <a:off x="0" y="0"/>
+                          <a:ext cx="612560" cy="230820"/>
+                        </a:xfrm>
+                        <a:prstGeom prst="ellipse">
+                          <a:avLst/>
+                        </a:prstGeom>
+                        <a:noFill/>
+                        <a:ln w="38100">
+                          <a:solidFill>
+                            <a:srgbClr val="FF0000"/>
+                          </a:solidFill>
+                        </a:ln>
+                      </wps:spPr>
+                      <wps:style>
+                        <a:lnRef idx="2">
+                          <a:schemeClr val="accent1">
+                            <a:shade val="50000"/>
+                          </a:schemeClr>
+                        </a:lnRef>
+                        <a:fillRef idx="1">
+                          <a:schemeClr val="accent1"/>
+                        </a:fillRef>
+                        <a:effectRef idx="0">
+                          <a:schemeClr val="accent1"/>
+                        </a:effectRef>
+                        <a:fontRef idx="minor">
+                          <a:schemeClr val="lt1"/>
+                        </a:fontRef>
+                      </wps:style>
+                      <wps:bodyPr rot="0" spcFirstLastPara="0" vertOverflow="overflow" horzOverflow="overflow" vert="horz" wrap="square" lIns="91440" tIns="45720" rIns="91440" bIns="45720" numCol="1" spcCol="0" rtlCol="0" fromWordArt="0" anchor="ctr" anchorCtr="0" forceAA="0" compatLnSpc="1">
+                        <a:prstTxWarp prst="textNoShape">
+                          <a:avLst/>
+                        </a:prstTxWarp>
+                        <a:noAutofit/>
+                      </wps:bodyPr>
+                    </wps:wsp>
+                  </a:graphicData>
+                </a:graphic>
+              </wp:anchor>
+            </w:drawing>
+          </mc:Choice>
+          <mc:Fallback>
+            <w:pict>
+              <v:oval w14:anchorId="1340BE29" id="Oval 19" o:spid="_x0000_s1026" style="position:absolute;margin-left:276.8pt;margin-top:131.2pt;width:48.25pt;height:18.15pt;z-index:251663360;visibility:visible;mso-wrap-style:square;mso-wrap-distance-left:9pt;mso-wrap-distance-top:0;mso-wrap-distance-right:9pt;mso-wrap-distance-bottom:0;mso-position-horizontal:absolute;mso-position-horizontal-relative:text;mso-position-vertical:absolute;mso-position-vertical-relative:text;v-text-anchor:middle" o:gfxdata="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" filled="f" strokecolor="red" strokeweight="3pt">
+                <v:stroke joinstyle="miter"/>
+              </v:oval>
+            </w:pict>
+          </mc:Fallback>
+        </mc:AlternateContent>
+      </w:r>
+    </w:p>
+    <w:p>
+      <w:pPr>
+        <w:rPr>
+          <w:rFonts w:asciiTheme="minorBidi" w:hAnsiTheme="minorBidi" w:cstheme="minorBidi"/>
+        </w:rPr>
+      </w:pPr>
+    </w:p>
+    <w:p>
+      <w:pPr>
+        <w:rPr>
+          <w:rFonts w:asciiTheme="minorBidi" w:hAnsiTheme="minorBidi" w:cstheme="minorBidi"/>
+        </w:rPr>
+      </w:pPr>
+      <w:r>
+        <w:rPr>
+          <w:rFonts w:asciiTheme="minorBidi" w:hAnsiTheme="minorBidi" w:cstheme="minorBidi"/>
+        </w:rPr>
+        <w:t xml:space="preserve">You can then unzip the downloaded folder, and voila! You now have the </w:t>
+      </w:r>
+      <w:proofErr w:type="spellStart"/>
+      <w:r>
+        <w:rPr>
+          <w:rFonts w:asciiTheme="minorBidi" w:hAnsiTheme="minorBidi" w:cstheme="minorBidi"/>
+        </w:rPr>
+        <w:t>SymCheck</w:t>
+      </w:r>
+      <w:proofErr w:type="spellEnd"/>
+      <w:r>
+        <w:rPr>
+          <w:rFonts w:asciiTheme="minorBidi" w:hAnsiTheme="minorBidi" w:cstheme="minorBidi"/>
+        </w:rPr>
+        <w:t xml:space="preserve"> files available on your computer.</w:t>
+      </w:r>
+    </w:p>
+    <w:p>
+      <w:pPr>
+        <w:rPr>
+          <w:rFonts w:asciiTheme="minorBidi" w:hAnsiTheme="minorBidi" w:cstheme="minorBidi"/>
+        </w:rPr>
+      </w:pPr>
+    </w:p>
+    <w:p>
+      <w:pPr>
+        <w:rPr>
+          <w:rFonts w:asciiTheme="minorBidi" w:hAnsiTheme="minorBidi" w:cstheme="minorBidi"/>
+        </w:rPr>
+      </w:pPr>
+      <w:r>
+        <w:rPr>
+          <w:rFonts w:asciiTheme="minorBidi" w:hAnsiTheme="minorBidi" w:cstheme="minorBidi"/>
+        </w:rPr>
+        <w:t xml:space="preserve">Alternatively, you can pull a copy of the </w:t>
+      </w:r>
+      <w:proofErr w:type="spellStart"/>
+      <w:r>
+        <w:rPr>
+          <w:rFonts w:asciiTheme="minorBidi" w:hAnsiTheme="minorBidi" w:cstheme="minorBidi"/>
+        </w:rPr>
+        <w:t>SymCheck</w:t>
+      </w:r>
+      <w:proofErr w:type="spellEnd"/>
+      <w:r>
+        <w:rPr>
+          <w:rFonts w:asciiTheme="minorBidi" w:hAnsiTheme="minorBidi" w:cstheme="minorBidi"/>
+        </w:rPr>
+        <w:t xml:space="preserve"> code files from GitHub directly through your </w:t>
+      </w:r>
+      <w:r>
+        <w:rPr>
+          <w:rFonts w:asciiTheme="minorBidi" w:hAnsiTheme="minorBidi" w:cstheme="minorBidi"/>
+        </w:rPr>
+        <w:t>command line</w:t>
+      </w:r>
+      <w:r>
+        <w:rPr>
+          <w:rFonts w:asciiTheme="minorBidi" w:hAnsiTheme="minorBidi" w:cstheme="minorBidi"/>
+        </w:rPr>
+        <w:t xml:space="preserve"> using the following command:</w:t>
+      </w:r>
+    </w:p>
+    <w:p>
+      <w:pPr>
+        <w:rPr>
+          <w:rFonts w:asciiTheme="minorBidi" w:hAnsiTheme="minorBidi" w:cstheme="minorBidi"/>
+        </w:rPr>
+      </w:pPr>
+    </w:p>
+    <w:p>
+      <w:pPr>
+        <w:rPr>
+          <w:rFonts w:ascii="Courier New" w:hAnsi="Courier New" w:cs="Courier New"/>
+        </w:rPr>
+      </w:pPr>
+      <w:r>
+        <w:rPr>
+          <w:rFonts w:ascii="Courier New" w:hAnsi="Courier New" w:cs="Courier New"/>
+          <w:highlight w:val="lightGray"/>
+        </w:rPr>
+        <w:t>&gt;</w:t>
+      </w:r>
+      <w:r>
+        <w:rPr>
+          <w:rFonts w:ascii="Courier New" w:hAnsi="Courier New" w:cs="Courier New"/>
+          <w:highlight w:val="lightGray"/>
+        </w:rPr>
+        <w:t xml:space="preserve"> git clone </w:t>
+      </w:r>
+      <w:hyperlink r:id="rId32" w:history="1">
+        <w:r>
+          <w:rPr>
+            <w:rStyle w:val="Hyperlink"/>
+            <w:rFonts w:ascii="Courier New" w:hAnsi="Courier New" w:cs="Courier New"/>
+            <w:highlight w:val="lightGray"/>
+          </w:rPr>
+          <w:t>https://github.com/jazzymaya/HiddenAgility</w:t>
+        </w:r>
+      </w:hyperlink>
+    </w:p>
+    <w:p>
+      <w:pPr>
+        <w:rPr>
+          <w:rFonts w:ascii="Courier New" w:hAnsi="Courier New" w:cs="Courier New"/>
+        </w:rPr>
+      </w:pPr>
+    </w:p>
+    <w:p>
+      <w:pPr>
+        <w:rPr>
+          <w:rFonts w:asciiTheme="minorBidi" w:hAnsiTheme="minorBidi" w:cstheme="minorBidi"/>
+        </w:rPr>
+      </w:pPr>
+      <w:r>
+        <w:rPr>
+          <w:rFonts w:asciiTheme="minorBidi" w:hAnsiTheme="minorBidi" w:cstheme="minorBidi"/>
+        </w:rPr>
+        <w:t xml:space="preserve">This will save the </w:t>
+      </w:r>
+      <w:proofErr w:type="spellStart"/>
+      <w:r>
+        <w:rPr>
+          <w:rFonts w:asciiTheme="minorBidi" w:hAnsiTheme="minorBidi" w:cstheme="minorBidi"/>
+        </w:rPr>
+        <w:t>SymCheck</w:t>
+      </w:r>
+      <w:proofErr w:type="spellEnd"/>
+      <w:r>
+        <w:rPr>
+          <w:rFonts w:asciiTheme="minorBidi" w:hAnsiTheme="minorBidi" w:cstheme="minorBidi"/>
+        </w:rPr>
+        <w:t xml:space="preserve"> files to whatever directory you are in when executing said command:</w:t>
+      </w:r>
+    </w:p>
+    <w:p>
+      <w:pPr>
+        <w:rPr>
+          <w:rFonts w:asciiTheme="minorBidi" w:hAnsiTheme="minorBidi" w:cstheme="minorBidi"/>
+        </w:rPr>
+      </w:pPr>
+      <w:r>
+        <w:rPr>
+          <w:rFonts w:asciiTheme="minorBidi" w:hAnsiTheme="minorBidi" w:cstheme="minorBidi"/>
+          <w:noProof/>
+        </w:rPr>
+        <w:drawing>
+          <wp:inline distT="0" distB="0" distL="0" distR="0" wp14:anchorId="2568E611" wp14:editId="444ECDCD">
+            <wp:extent cx="5943600" cy="1366520"/>
+            <wp:effectExtent l="0" t="0" r="0" b="5080"/>
+            <wp:docPr id="21" name="Picture 21" descr="Graphical user interface, text&#10;&#10;Description automatically generated"/>
+            <wp:cNvGraphicFramePr>
+              <a:graphicFrameLocks xmlns:a="http://schemas.openxmlformats.org/drawingml/2006/main" noChangeAspect="1"/>
+            </wp:cNvGraphicFramePr>
+            <a:graphic xmlns:a="http://schemas.openxmlformats.org/drawingml/2006/main">
+              <a:graphicData uri="http://schemas.openxmlformats.org/drawingml/2006/picture">
+                <pic:pic xmlns:pic="http://schemas.openxmlformats.org/drawingml/2006/picture">
+                  <pic:nvPicPr>
+                    <pic:cNvPr id="14" name="Picture 14" descr="Graphical user interface, text&#10;&#10;Description automatically generated"/>
+                    <pic:cNvPicPr/>
+                  </pic:nvPicPr>
+                  <pic:blipFill>
+                    <a:blip r:embed="rId19" cstate="print">
+                      <a:extLst>
+                        <a:ext uri="{28A0092B-C50C-407E-A947-70E740481C1C}">
+                          <a14:useLocalDpi xmlns:a14="http://schemas.microsoft.com/office/drawing/2010/main" val="0"/>
+                        </a:ext>
+                      </a:extLst>
+                    </a:blip>
+                    <a:stretch>
+                      <a:fillRect/>
+                    </a:stretch>
+                  </pic:blipFill>
+                  <pic:spPr>
+                    <a:xfrm>
+                      <a:off x="0" y="0"/>
+                      <a:ext cx="5943600" cy="1366520"/>
+                    </a:xfrm>
+                    <a:prstGeom prst="rect">
+                      <a:avLst/>
+                    </a:prstGeom>
+                  </pic:spPr>
+                </pic:pic>
+              </a:graphicData>
+            </a:graphic>
+          </wp:inline>
+        </w:drawing>
+      </w:r>
+    </w:p>
+    <w:p>
+      <w:pPr>
+        <w:rPr>
+          <w:rFonts w:asciiTheme="minorBidi" w:hAnsiTheme="minorBidi" w:cstheme="minorBidi"/>
+        </w:rPr>
+      </w:pPr>
+    </w:p>
+    <w:p>
+      <w:pPr>
+        <w:rPr>
+          <w:rFonts w:asciiTheme="minorBidi" w:hAnsiTheme="minorBidi" w:cstheme="minorBidi"/>
+        </w:rPr>
+      </w:pPr>
+      <w:r>
+        <w:rPr>
+          <w:rFonts w:asciiTheme="minorBidi" w:hAnsiTheme="minorBidi" w:cstheme="minorBidi"/>
+        </w:rPr>
+        <w:t xml:space="preserve">Now with the </w:t>
+      </w:r>
+      <w:proofErr w:type="spellStart"/>
+      <w:r>
+        <w:rPr>
+          <w:rFonts w:asciiTheme="minorBidi" w:hAnsiTheme="minorBidi" w:cstheme="minorBidi"/>
+        </w:rPr>
+        <w:t>SymCheck</w:t>
+      </w:r>
+      <w:proofErr w:type="spellEnd"/>
+      <w:r>
+        <w:rPr>
+          <w:rFonts w:asciiTheme="minorBidi" w:hAnsiTheme="minorBidi" w:cstheme="minorBidi"/>
+        </w:rPr>
+        <w:t xml:space="preserve"> files available on your local machine, we are ready to go forth with running </w:t>
+      </w:r>
+      <w:r>
+        <w:rPr>
+          <w:rFonts w:asciiTheme="minorBidi" w:hAnsiTheme="minorBidi" w:cstheme="minorBidi"/>
+        </w:rPr>
+        <w:t>the application</w:t>
+      </w:r>
+      <w:r>
+        <w:rPr>
+          <w:rFonts w:asciiTheme="minorBidi" w:hAnsiTheme="minorBidi" w:cstheme="minorBidi"/>
+        </w:rPr>
+        <w:t>!</w:t>
+      </w:r>
+    </w:p>
+    <w:p>
+      <w:pPr>
+        <w:rPr>
+          <w:rFonts w:asciiTheme="minorBidi" w:hAnsiTheme="minorBidi" w:cstheme="minorBidi"/>
+        </w:rPr>
+      </w:pPr>
+    </w:p>
+    <w:p>
+      <w:pPr>
+        <w:rPr>
+          <w:rFonts w:asciiTheme="minorBidi" w:hAnsiTheme="minorBidi" w:cstheme="minorBidi"/>
+          <w:b/>
+          <w:bCs/>
+        </w:rPr>
+      </w:pPr>
+      <w:r>
+        <w:rPr>
+          <w:rFonts w:asciiTheme="minorBidi" w:hAnsiTheme="minorBidi" w:cstheme="minorBidi"/>
+          <w:b/>
+          <w:bCs/>
+        </w:rPr>
+        <w:lastRenderedPageBreak/>
+        <w:t xml:space="preserve">Step 8: Running </w:t>
+      </w:r>
+      <w:proofErr w:type="spellStart"/>
+      <w:r>
+        <w:rPr>
+          <w:rFonts w:asciiTheme="minorBidi" w:hAnsiTheme="minorBidi" w:cstheme="minorBidi"/>
+          <w:b/>
+          <w:bCs/>
+        </w:rPr>
+        <w:t>SymCheck</w:t>
+      </w:r>
+      <w:proofErr w:type="spellEnd"/>
+      <w:r>
+        <w:rPr>
+          <w:rFonts w:asciiTheme="minorBidi" w:hAnsiTheme="minorBidi" w:cstheme="minorBidi"/>
+          <w:b/>
+          <w:bCs/>
+        </w:rPr>
+        <w:t xml:space="preserve"> via Localhost</w:t>
+      </w:r>
+    </w:p>
+    <w:p>
+      <w:pPr>
+        <w:rPr>
+          <w:rFonts w:asciiTheme="minorBidi" w:hAnsiTheme="minorBidi" w:cstheme="minorBidi"/>
+        </w:rPr>
+      </w:pPr>
+    </w:p>
+    <w:p>
+      <w:pPr>
+        <w:rPr>
+          <w:rFonts w:asciiTheme="minorBidi" w:hAnsiTheme="minorBidi" w:cstheme="minorBidi"/>
+        </w:rPr>
+      </w:pPr>
+      <w:r>
+        <w:rPr>
+          <w:rFonts w:asciiTheme="minorBidi" w:hAnsiTheme="minorBidi" w:cstheme="minorBidi"/>
+        </w:rPr>
+        <w:t xml:space="preserve">With your virtual environment activated, navigate to and enter </w:t>
+      </w:r>
+      <w:r>
+        <w:rPr>
+          <w:rFonts w:asciiTheme="minorBidi" w:hAnsiTheme="minorBidi" w:cstheme="minorBidi"/>
+        </w:rPr>
+        <w:t>the</w:t>
+      </w:r>
+      <w:r>
+        <w:rPr>
+          <w:rFonts w:asciiTheme="minorBidi" w:hAnsiTheme="minorBidi" w:cstheme="minorBidi"/>
+        </w:rPr>
+        <w:t xml:space="preserve"> folder with all</w:t>
+      </w:r>
+      <w:r>
+        <w:rPr>
+          <w:rFonts w:asciiTheme="minorBidi" w:hAnsiTheme="minorBidi" w:cstheme="minorBidi"/>
+        </w:rPr>
+        <w:t xml:space="preserve"> of your </w:t>
+      </w:r>
+      <w:proofErr w:type="spellStart"/>
+      <w:r>
+        <w:rPr>
+          <w:rFonts w:asciiTheme="minorBidi" w:hAnsiTheme="minorBidi" w:cstheme="minorBidi"/>
+        </w:rPr>
+        <w:t>SymCheck</w:t>
+      </w:r>
+      <w:proofErr w:type="spellEnd"/>
+      <w:r>
+        <w:rPr>
+          <w:rFonts w:asciiTheme="minorBidi" w:hAnsiTheme="minorBidi" w:cstheme="minorBidi"/>
+        </w:rPr>
+        <w:t xml:space="preserve"> files</w:t>
+      </w:r>
+      <w:r>
+        <w:rPr>
+          <w:rFonts w:asciiTheme="minorBidi" w:hAnsiTheme="minorBidi" w:cstheme="minorBidi"/>
+        </w:rPr>
+        <w:t xml:space="preserve"> are saved</w:t>
+      </w:r>
+      <w:r>
+        <w:rPr>
+          <w:rFonts w:asciiTheme="minorBidi" w:hAnsiTheme="minorBidi" w:cstheme="minorBidi"/>
+        </w:rPr>
+        <w:t>, and enter the command:</w:t>
+      </w:r>
+    </w:p>
+    <w:p>
+      <w:pPr>
+        <w:rPr>
+          <w:rFonts w:asciiTheme="minorBidi" w:hAnsiTheme="minorBidi" w:cstheme="minorBidi"/>
+        </w:rPr>
+      </w:pPr>
+    </w:p>
+    <w:p>
+      <w:pPr>
+        <w:rPr>
+          <w:rFonts w:ascii="Courier New" w:hAnsi="Courier New" w:cs="Courier New"/>
+        </w:rPr>
+      </w:pPr>
+      <w:r>
+        <w:rPr>
+          <w:rFonts w:ascii="Courier New" w:hAnsi="Courier New" w:cs="Courier New"/>
+          <w:highlight w:val="lightGray"/>
+        </w:rPr>
+        <w:t>(</w:t>
+      </w:r>
+      <w:proofErr w:type="spellStart"/>
+      <w:r>
+        <w:rPr>
+          <w:rFonts w:ascii="Courier New" w:hAnsi="Courier New" w:cs="Courier New"/>
+          <w:highlight w:val="lightGray"/>
+        </w:rPr>
+        <w:t>pyvenv</w:t>
+      </w:r>
+      <w:proofErr w:type="spellEnd"/>
+      <w:r>
+        <w:rPr>
+          <w:rFonts w:ascii="Courier New" w:hAnsi="Courier New" w:cs="Courier New"/>
+          <w:highlight w:val="lightGray"/>
+        </w:rPr>
+        <w:t xml:space="preserve">) </w:t>
+      </w:r>
+      <w:r>
+        <w:rPr>
+          <w:rFonts w:ascii="Courier New" w:hAnsi="Courier New" w:cs="Courier New"/>
+          <w:highlight w:val="lightGray"/>
+        </w:rPr>
+        <w:t>&gt;</w:t>
+      </w:r>
+      <w:r>
+        <w:rPr>
+          <w:rFonts w:ascii="Courier New" w:hAnsi="Courier New" w:cs="Courier New"/>
+          <w:highlight w:val="lightGray"/>
+        </w:rPr>
+        <w:t xml:space="preserve"> python manage.py </w:t>
+      </w:r>
+      <w:proofErr w:type="spellStart"/>
+      <w:r>
+        <w:rPr>
+          <w:rFonts w:ascii="Courier New" w:hAnsi="Courier New" w:cs="Courier New"/>
+          <w:highlight w:val="lightGray"/>
+        </w:rPr>
+        <w:t>runserver</w:t>
+      </w:r>
+      <w:proofErr w:type="spellEnd"/>
+    </w:p>
+    <w:p>
+      <w:pPr>
+        <w:rPr>
+          <w:rFonts w:ascii="Courier New" w:hAnsi="Courier New" w:cs="Courier New"/>
+        </w:rPr>
+      </w:pPr>
+    </w:p>
+    <w:p>
+      <w:pPr>
+        <w:rPr>
+          <w:rFonts w:asciiTheme="minorBidi" w:hAnsiTheme="minorBidi" w:cstheme="minorBidi"/>
+        </w:rPr>
+      </w:pPr>
+      <w:r>
+        <w:rPr>
+          <w:rFonts w:asciiTheme="minorBidi" w:hAnsiTheme="minorBidi" w:cstheme="minorBidi"/>
+        </w:rPr>
+        <w:t>j</w:t>
+      </w:r>
+      <w:r>
+        <w:rPr>
+          <w:rFonts w:asciiTheme="minorBidi" w:hAnsiTheme="minorBidi" w:cstheme="minorBidi"/>
+        </w:rPr>
+        <w:t>ust as you did for the sample project</w:t>
+      </w:r>
+      <w:r>
+        <w:rPr>
+          <w:rFonts w:asciiTheme="minorBidi" w:hAnsiTheme="minorBidi" w:cstheme="minorBidi"/>
+        </w:rPr>
+        <w:t xml:space="preserve">. </w:t>
+      </w:r>
+      <w:r>
+        <w:rPr>
+          <w:rFonts w:asciiTheme="minorBidi" w:hAnsiTheme="minorBidi" w:cstheme="minorBidi"/>
+        </w:rPr>
+        <w:t>Then navigate t</w:t>
+      </w:r>
+      <w:r>
+        <w:rPr>
+          <w:rFonts w:asciiTheme="minorBidi" w:hAnsiTheme="minorBidi" w:cstheme="minorBidi"/>
+        </w:rPr>
+        <w:t>o</w:t>
+      </w:r>
+      <w:r>
+        <w:rPr>
+          <w:rFonts w:asciiTheme="minorBidi" w:hAnsiTheme="minorBidi" w:cstheme="minorBidi"/>
+        </w:rPr>
+        <w:t xml:space="preserve"> </w:t>
+      </w:r>
+      <w:hyperlink r:id="rId33" w:history="1">
+        <w:r>
+          <w:rPr>
+            <w:rStyle w:val="Hyperlink"/>
+            <w:rFonts w:asciiTheme="minorBidi" w:hAnsiTheme="minorBidi" w:cstheme="minorBidi"/>
+          </w:rPr>
+          <w:t>http://localhost:8000</w:t>
+        </w:r>
+      </w:hyperlink>
+      <w:r>
+        <w:rPr>
+          <w:rFonts w:asciiTheme="minorBidi" w:hAnsiTheme="minorBidi" w:cstheme="minorBidi"/>
+        </w:rPr>
+        <w:t xml:space="preserve"> or </w:t>
+      </w:r>
+      <w:hyperlink r:id="rId34" w:history="1">
+        <w:r>
+          <w:rPr>
+            <w:rStyle w:val="Hyperlink"/>
+            <w:rFonts w:asciiTheme="minorBidi" w:hAnsiTheme="minorBidi" w:cstheme="minorBidi"/>
+          </w:rPr>
+          <w:t>http://127.0.0.1:8000</w:t>
+        </w:r>
+      </w:hyperlink>
+      <w:r>
+        <w:rPr>
+          <w:rFonts w:asciiTheme="minorBidi" w:hAnsiTheme="minorBidi" w:cstheme="minorBidi"/>
+        </w:rPr>
+        <w:t xml:space="preserve"> </w:t>
+      </w:r>
+      <w:r>
+        <w:rPr>
+          <w:rFonts w:asciiTheme="minorBidi" w:hAnsiTheme="minorBidi" w:cstheme="minorBidi"/>
+        </w:rPr>
+        <w:t xml:space="preserve">in your browser, and you should see the welcome page of </w:t>
+      </w:r>
+      <w:proofErr w:type="spellStart"/>
+      <w:r>
+        <w:rPr>
+          <w:rFonts w:asciiTheme="minorBidi" w:hAnsiTheme="minorBidi" w:cstheme="minorBidi"/>
+        </w:rPr>
+        <w:t>SymCheck</w:t>
+      </w:r>
+      <w:proofErr w:type="spellEnd"/>
+      <w:r>
+        <w:rPr>
+          <w:rFonts w:asciiTheme="minorBidi" w:hAnsiTheme="minorBidi" w:cstheme="minorBidi"/>
+        </w:rPr>
+        <w:t xml:space="preserve"> as shown </w:t>
+      </w:r>
+      <w:r>
+        <w:rPr>
+          <w:rFonts w:asciiTheme="minorBidi" w:hAnsiTheme="minorBidi" w:cstheme="minorBidi"/>
+        </w:rPr>
+        <w:t>on the next page</w:t>
+      </w:r>
+      <w:r>
+        <w:rPr>
+          <w:rFonts w:asciiTheme="minorBidi" w:hAnsiTheme="minorBidi" w:cstheme="minorBidi"/>
+        </w:rPr>
+        <w:t>:</w:t>
+      </w:r>
+    </w:p>
+    <w:p>
+      <w:pPr>
+        <w:rPr>
+          <w:rFonts w:asciiTheme="minorBidi" w:hAnsiTheme="minorBidi" w:cstheme="minorBidi"/>
+        </w:rPr>
+      </w:pPr>
+    </w:p>
+    <w:p>
+      <w:pPr>
+        <w:jc w:val="center"/>
+        <w:rPr>
+          <w:rFonts w:asciiTheme="minorBidi" w:hAnsiTheme="minorBidi" w:cstheme="minorBidi"/>
+        </w:rPr>
+      </w:pPr>
+      <w:r>
+        <w:rPr>
+          <w:rFonts w:asciiTheme="minorBidi" w:hAnsiTheme="minorBidi" w:cstheme="minorBidi"/>
+          <w:noProof/>
+        </w:rPr>
+        <w:drawing>
+          <wp:inline distT="0" distB="0" distL="0" distR="0" wp14:anchorId="019044A3" wp14:editId="4D5E7455">
+            <wp:extent cx="5943600" cy="3714750"/>
+            <wp:effectExtent l="0" t="0" r="0" b="6350"/>
+            <wp:docPr id="12" name="Picture 12" descr="Graphical user interface, text, application, chat or text message&#10;&#10;Description automatically generated"/>
+            <wp:cNvGraphicFramePr>
+              <a:graphicFrameLocks xmlns:a="http://schemas.openxmlformats.org/drawingml/2006/main" noChangeAspect="1"/>
+            </wp:cNvGraphicFramePr>
+            <a:graphic xmlns:a="http://schemas.openxmlformats.org/drawingml/2006/main">
+              <a:graphicData uri="http://schemas.openxmlformats.org/drawingml/2006/picture">
+                <pic:pic xmlns:pic="http://schemas.openxmlformats.org/drawingml/2006/picture">
+                  <pic:nvPicPr>
+                    <pic:cNvPr id="12" name="Picture 12" descr="Graphical user interface, text, application, chat or text message&#10;&#10;Description automatically generated"/>
+                    <pic:cNvPicPr/>
+                  </pic:nvPicPr>
+                  <pic:blipFill>
+                    <a:blip r:embed="rId35" cstate="print">
+                      <a:extLst>
+                        <a:ext uri="{28A0092B-C50C-407E-A947-70E740481C1C}">
+                          <a14:useLocalDpi xmlns:a14="http://schemas.microsoft.com/office/drawing/2010/main" val="0"/>
+                        </a:ext>
+                      </a:extLst>
+                    </a:blip>
+                    <a:stretch>
+                      <a:fillRect/>
+                    </a:stretch>
+                  </pic:blipFill>
+                  <pic:spPr>
+                    <a:xfrm>
+                      <a:off x="0" y="0"/>
+                      <a:ext cx="5943600" cy="3714750"/>
+                    </a:xfrm>
+                    <a:prstGeom prst="rect">
+                      <a:avLst/>
+                    </a:prstGeom>
+                  </pic:spPr>
+                </pic:pic>
+              </a:graphicData>
+            </a:graphic>
+          </wp:inline>
+        </w:drawing>
+      </w:r>
     </w:p>
     <w:p>
       <w:pPr>
@@ -7004,10 +8352,10 @@
       </w:r>
     </w:p>
     <w:sectPr>
-      <w:headerReference w:type="default" r:id="rId30"/>
-      <w:footerReference w:type="even" r:id="rId31"/>
-      <w:footerReference w:type="default" r:id="rId32"/>
-      <w:headerReference w:type="first" r:id="rId33"/>
+      <w:headerReference w:type="default" r:id="rId36"/>
+      <w:footerReference w:type="even" r:id="rId37"/>
+      <w:footerReference w:type="default" r:id="rId38"/>
+      <w:headerReference w:type="first" r:id="rId39"/>
       <w:pgSz w:w="12240" w:h="15840"/>
       <w:pgMar w:top="1440" w:right="1440" w:bottom="1440" w:left="1440" w:header="720" w:footer="720" w:gutter="0"/>
       <w:cols w:space="720"/>

</xml_diff>

<commit_message>
Updated all instances of user homepage in project docs with newest homepage featuring correct accuracy
</commit_message>
<xml_diff>
--- a/ProjectDocs/Sprint 4/SymCheck Installation Manual.docx
+++ b/ProjectDocs/Sprint 4/SymCheck Installation Manual.docx
@@ -4568,31 +4568,7 @@
           <w:b/>
           <w:bCs/>
         </w:rPr>
-        <w:t xml:space="preserve">Step </w:t>
-      </w:r>
-      <w:r>
-        <w:rPr>
-          <w:rFonts w:asciiTheme="minorBidi" w:hAnsiTheme="minorBidi" w:cstheme="minorBidi"/>
-          <w:b/>
-          <w:bCs/>
-        </w:rPr>
-        <w:t>8</w:t>
-      </w:r>
-      <w:r>
-        <w:rPr>
-          <w:rFonts w:asciiTheme="minorBidi" w:hAnsiTheme="minorBidi" w:cstheme="minorBidi"/>
-          <w:b/>
-          <w:bCs/>
-        </w:rPr>
-        <w:t xml:space="preserve">: </w:t>
-      </w:r>
-      <w:r>
-        <w:rPr>
-          <w:rFonts w:asciiTheme="minorBidi" w:hAnsiTheme="minorBidi" w:cstheme="minorBidi"/>
-          <w:b/>
-          <w:bCs/>
-        </w:rPr>
-        <w:t xml:space="preserve">Running </w:t>
+        <w:t xml:space="preserve">Step 8: Running </w:t>
       </w:r>
       <w:proofErr w:type="spellStart"/>
       <w:r>
@@ -4919,10 +4895,10 @@
         </w:rPr>
         <w:lastRenderedPageBreak/>
         <w:drawing>
-          <wp:inline distT="0" distB="0" distL="0" distR="0" wp14:anchorId="6E0874BE" wp14:editId="4398C084">
+          <wp:inline distT="0" distB="0" distL="0" distR="0" wp14:anchorId="7F6EE846" wp14:editId="317E6308">
             <wp:extent cx="5943600" cy="3714750"/>
             <wp:effectExtent l="0" t="0" r="0" b="6350"/>
-            <wp:docPr id="11" name="Picture 11" descr="Graphical user interface, text, application, chat or text message&#10;&#10;Description automatically generated"/>
+            <wp:docPr id="1" name="Picture 1" descr="Graphical user interface, text, application, chat or text message&#10;&#10;Description automatically generated"/>
             <wp:cNvGraphicFramePr>
               <a:graphicFrameLocks xmlns:a="http://schemas.openxmlformats.org/drawingml/2006/main" noChangeAspect="1"/>
             </wp:cNvGraphicFramePr>
@@ -4930,7 +4906,7 @@
               <a:graphicData uri="http://schemas.openxmlformats.org/drawingml/2006/picture">
                 <pic:pic xmlns:pic="http://schemas.openxmlformats.org/drawingml/2006/picture">
                   <pic:nvPicPr>
-                    <pic:cNvPr id="11" name="Picture 11" descr="Graphical user interface, text, application, chat or text message&#10;&#10;Description automatically generated"/>
+                    <pic:cNvPr id="1" name="Picture 1" descr="Graphical user interface, text, application, chat or text message&#10;&#10;Description automatically generated"/>
                     <pic:cNvPicPr/>
                   </pic:nvPicPr>
                   <pic:blipFill>
@@ -8200,10 +8176,10 @@
           <w:noProof/>
         </w:rPr>
         <w:drawing>
-          <wp:inline distT="0" distB="0" distL="0" distR="0" wp14:anchorId="019044A3" wp14:editId="4D5E7455">
+          <wp:inline distT="0" distB="0" distL="0" distR="0" wp14:anchorId="60171FFD" wp14:editId="56F36241">
             <wp:extent cx="5943600" cy="3714750"/>
             <wp:effectExtent l="0" t="0" r="0" b="6350"/>
-            <wp:docPr id="12" name="Picture 12" descr="Graphical user interface, text, application, chat or text message&#10;&#10;Description automatically generated"/>
+            <wp:docPr id="13" name="Picture 13" descr="Graphical user interface, text, application, chat or text message&#10;&#10;Description automatically generated"/>
             <wp:cNvGraphicFramePr>
               <a:graphicFrameLocks xmlns:a="http://schemas.openxmlformats.org/drawingml/2006/main" noChangeAspect="1"/>
             </wp:cNvGraphicFramePr>
@@ -8211,7 +8187,7 @@
               <a:graphicData uri="http://schemas.openxmlformats.org/drawingml/2006/picture">
                 <pic:pic xmlns:pic="http://schemas.openxmlformats.org/drawingml/2006/picture">
                   <pic:nvPicPr>
-                    <pic:cNvPr id="12" name="Picture 12" descr="Graphical user interface, text, application, chat or text message&#10;&#10;Description automatically generated"/>
+                    <pic:cNvPr id="13" name="Picture 13" descr="Graphical user interface, text, application, chat or text message&#10;&#10;Description automatically generated"/>
                     <pic:cNvPicPr/>
                   </pic:nvPicPr>
                   <pic:blipFill>

</xml_diff>